<commit_message>
Updated resume and bio
</commit_message>
<xml_diff>
--- a/assets/resume/SophieKeplingerResume.docx
+++ b/assets/resume/SophieKeplingerResume.docx
@@ -272,6 +272,302 @@
           <w:sz w:val="26"/>
           <w:szCs w:val="26"/>
         </w:rPr>
+        <w:t>Stuck</w:t>
+      </w:r>
+      <w:r>
+        <w:rPr>
+          <w:rFonts w:ascii="Garamond" w:hAnsi="Garamond"/>
+          <w:sz w:val="26"/>
+          <w:szCs w:val="26"/>
+        </w:rPr>
+        <w:tab/>
+      </w:r>
+      <w:r>
+        <w:rPr>
+          <w:rFonts w:ascii="Garamond" w:hAnsi="Garamond"/>
+          <w:sz w:val="26"/>
+          <w:szCs w:val="26"/>
+        </w:rPr>
+        <w:tab/>
+      </w:r>
+      <w:r>
+        <w:rPr>
+          <w:rFonts w:ascii="Garamond" w:hAnsi="Garamond"/>
+          <w:sz w:val="26"/>
+          <w:szCs w:val="26"/>
+        </w:rPr>
+        <w:tab/>
+      </w:r>
+      <w:r>
+        <w:rPr>
+          <w:rFonts w:ascii="Garamond" w:hAnsi="Garamond"/>
+          <w:sz w:val="26"/>
+          <w:szCs w:val="26"/>
+        </w:rPr>
+        <w:tab/>
+        <w:t>Lead</w:t>
+      </w:r>
+      <w:r>
+        <w:rPr>
+          <w:rFonts w:ascii="Garamond" w:hAnsi="Garamond"/>
+          <w:sz w:val="26"/>
+          <w:szCs w:val="26"/>
+        </w:rPr>
+        <w:tab/>
+      </w:r>
+      <w:r>
+        <w:rPr>
+          <w:rFonts w:ascii="Garamond" w:hAnsi="Garamond"/>
+          <w:sz w:val="26"/>
+          <w:szCs w:val="26"/>
+        </w:rPr>
+        <w:tab/>
+      </w:r>
+      <w:r>
+        <w:rPr>
+          <w:rFonts w:ascii="Garamond" w:hAnsi="Garamond"/>
+          <w:sz w:val="26"/>
+          <w:szCs w:val="26"/>
+        </w:rPr>
+        <w:tab/>
+        <w:t>Short Film – Dir. Elle Negri</w:t>
+      </w:r>
+    </w:p>
+    <w:p>
+      <w:pPr>
+        <w:spacing w:line="276" w:lineRule="auto"/>
+        <w:rPr>
+          <w:rFonts w:ascii="Garamond" w:hAnsi="Garamond"/>
+          <w:sz w:val="26"/>
+          <w:szCs w:val="26"/>
+        </w:rPr>
+      </w:pPr>
+      <w:r>
+        <w:rPr>
+          <w:rFonts w:ascii="Garamond" w:hAnsi="Garamond"/>
+          <w:sz w:val="26"/>
+          <w:szCs w:val="26"/>
+        </w:rPr>
+        <w:t>A Widow Gets a Visit</w:t>
+      </w:r>
+      <w:r>
+        <w:rPr>
+          <w:rFonts w:ascii="Garamond" w:hAnsi="Garamond"/>
+          <w:sz w:val="26"/>
+          <w:szCs w:val="26"/>
+        </w:rPr>
+        <w:tab/>
+        <w:t>Lead</w:t>
+      </w:r>
+      <w:r>
+        <w:rPr>
+          <w:rFonts w:ascii="Garamond" w:hAnsi="Garamond"/>
+          <w:sz w:val="26"/>
+          <w:szCs w:val="26"/>
+        </w:rPr>
+        <w:tab/>
+      </w:r>
+      <w:r>
+        <w:rPr>
+          <w:rFonts w:ascii="Garamond" w:hAnsi="Garamond"/>
+          <w:sz w:val="26"/>
+          <w:szCs w:val="26"/>
+        </w:rPr>
+        <w:tab/>
+      </w:r>
+      <w:r>
+        <w:rPr>
+          <w:rFonts w:ascii="Garamond" w:hAnsi="Garamond"/>
+          <w:sz w:val="26"/>
+          <w:szCs w:val="26"/>
+        </w:rPr>
+        <w:tab/>
+        <w:t>Short Film - Dir. Laura Hou</w:t>
+      </w:r>
+    </w:p>
+    <w:p>
+      <w:pPr>
+        <w:spacing w:line="276" w:lineRule="auto"/>
+        <w:rPr>
+          <w:rFonts w:ascii="Garamond" w:hAnsi="Garamond"/>
+          <w:sz w:val="26"/>
+          <w:szCs w:val="26"/>
+        </w:rPr>
+      </w:pPr>
+      <w:r>
+        <w:rPr>
+          <w:rFonts w:ascii="Garamond" w:hAnsi="Garamond"/>
+          <w:sz w:val="26"/>
+          <w:szCs w:val="26"/>
+        </w:rPr>
+        <w:t>Kissing Boys</w:t>
+      </w:r>
+      <w:r>
+        <w:rPr>
+          <w:rFonts w:ascii="Garamond" w:hAnsi="Garamond"/>
+          <w:sz w:val="26"/>
+          <w:szCs w:val="26"/>
+        </w:rPr>
+        <w:tab/>
+      </w:r>
+      <w:r>
+        <w:rPr>
+          <w:rFonts w:ascii="Garamond" w:hAnsi="Garamond"/>
+          <w:sz w:val="26"/>
+          <w:szCs w:val="26"/>
+        </w:rPr>
+        <w:tab/>
+      </w:r>
+      <w:r>
+        <w:rPr>
+          <w:rFonts w:ascii="Garamond" w:hAnsi="Garamond"/>
+          <w:sz w:val="26"/>
+          <w:szCs w:val="26"/>
+        </w:rPr>
+        <w:tab/>
+        <w:t>Lead</w:t>
+      </w:r>
+      <w:r>
+        <w:rPr>
+          <w:rFonts w:ascii="Garamond" w:hAnsi="Garamond"/>
+          <w:sz w:val="26"/>
+          <w:szCs w:val="26"/>
+        </w:rPr>
+        <w:tab/>
+      </w:r>
+      <w:r>
+        <w:rPr>
+          <w:rFonts w:ascii="Garamond" w:hAnsi="Garamond"/>
+          <w:sz w:val="26"/>
+          <w:szCs w:val="26"/>
+        </w:rPr>
+        <w:tab/>
+      </w:r>
+      <w:r>
+        <w:rPr>
+          <w:rFonts w:ascii="Garamond" w:hAnsi="Garamond"/>
+          <w:sz w:val="26"/>
+          <w:szCs w:val="26"/>
+        </w:rPr>
+        <w:tab/>
+      </w:r>
+      <w:r>
+        <w:rPr>
+          <w:rFonts w:ascii="Garamond" w:hAnsi="Garamond"/>
+          <w:sz w:val="26"/>
+          <w:szCs w:val="26"/>
+        </w:rPr>
+        <w:t xml:space="preserve">Short Film - </w:t>
+      </w:r>
+      <w:r>
+        <w:rPr>
+          <w:rFonts w:ascii="Garamond" w:hAnsi="Garamond"/>
+          <w:sz w:val="26"/>
+          <w:szCs w:val="26"/>
+        </w:rPr>
+        <w:t xml:space="preserve">Dir. Tess </w:t>
+      </w:r>
+      <w:proofErr w:type="spellStart"/>
+      <w:r>
+        <w:rPr>
+          <w:rFonts w:ascii="Garamond" w:hAnsi="Garamond"/>
+          <w:sz w:val="26"/>
+          <w:szCs w:val="26"/>
+        </w:rPr>
+        <w:t>Rechtweg</w:t>
+      </w:r>
+      <w:proofErr w:type="spellEnd"/>
+    </w:p>
+    <w:p>
+      <w:pPr>
+        <w:spacing w:line="276" w:lineRule="auto"/>
+        <w:rPr>
+          <w:rFonts w:ascii="Garamond" w:hAnsi="Garamond"/>
+          <w:sz w:val="26"/>
+          <w:szCs w:val="26"/>
+        </w:rPr>
+      </w:pPr>
+      <w:r>
+        <w:rPr>
+          <w:rFonts w:ascii="Garamond" w:hAnsi="Garamond"/>
+          <w:sz w:val="26"/>
+          <w:szCs w:val="26"/>
+        </w:rPr>
+        <w:t>Pinky Promise</w:t>
+      </w:r>
+      <w:r>
+        <w:rPr>
+          <w:rFonts w:ascii="Garamond" w:hAnsi="Garamond"/>
+          <w:sz w:val="26"/>
+          <w:szCs w:val="26"/>
+        </w:rPr>
+        <w:tab/>
+      </w:r>
+      <w:r>
+        <w:rPr>
+          <w:rFonts w:ascii="Garamond" w:hAnsi="Garamond"/>
+          <w:sz w:val="26"/>
+          <w:szCs w:val="26"/>
+        </w:rPr>
+        <w:tab/>
+        <w:t>Lead</w:t>
+      </w:r>
+      <w:r>
+        <w:rPr>
+          <w:rFonts w:ascii="Garamond" w:hAnsi="Garamond"/>
+          <w:sz w:val="26"/>
+          <w:szCs w:val="26"/>
+        </w:rPr>
+        <w:tab/>
+      </w:r>
+      <w:r>
+        <w:rPr>
+          <w:rFonts w:ascii="Garamond" w:hAnsi="Garamond"/>
+          <w:sz w:val="26"/>
+          <w:szCs w:val="26"/>
+        </w:rPr>
+        <w:tab/>
+      </w:r>
+      <w:r>
+        <w:rPr>
+          <w:rFonts w:ascii="Garamond" w:hAnsi="Garamond"/>
+          <w:sz w:val="26"/>
+          <w:szCs w:val="26"/>
+        </w:rPr>
+        <w:tab/>
+      </w:r>
+      <w:r>
+        <w:rPr>
+          <w:rFonts w:ascii="Garamond" w:hAnsi="Garamond"/>
+          <w:sz w:val="26"/>
+          <w:szCs w:val="26"/>
+        </w:rPr>
+        <w:t xml:space="preserve">Short Film - </w:t>
+      </w:r>
+      <w:r>
+        <w:rPr>
+          <w:rFonts w:ascii="Garamond" w:hAnsi="Garamond"/>
+          <w:sz w:val="26"/>
+          <w:szCs w:val="26"/>
+        </w:rPr>
+        <w:t>Dir. Jennifer Mann</w:t>
+      </w:r>
+    </w:p>
+    <w:p>
+      <w:pPr>
+        <w:spacing w:line="276" w:lineRule="auto"/>
+        <w:rPr>
+          <w:rFonts w:ascii="Garamond" w:hAnsi="Garamond"/>
+          <w:sz w:val="26"/>
+          <w:szCs w:val="26"/>
+        </w:rPr>
+      </w:pPr>
+      <w:r>
+        <w:rPr>
+          <w:rFonts w:ascii="Garamond" w:hAnsi="Garamond"/>
+          <w:sz w:val="26"/>
+          <w:szCs w:val="26"/>
+        </w:rPr>
         <w:t>Small Dog Syndrome</w:t>
       </w:r>
       <w:r>
@@ -314,151 +610,15 @@
           <w:sz w:val="26"/>
           <w:szCs w:val="26"/>
         </w:rPr>
-        <w:t xml:space="preserve"> – Elle Negri</w:t>
-      </w:r>
-    </w:p>
-    <w:p>
-      <w:pPr>
-        <w:spacing w:line="276" w:lineRule="auto"/>
-        <w:rPr>
-          <w:rFonts w:ascii="Garamond" w:hAnsi="Garamond"/>
-          <w:sz w:val="26"/>
-          <w:szCs w:val="26"/>
-        </w:rPr>
-      </w:pPr>
-      <w:r>
-        <w:rPr>
-          <w:rFonts w:ascii="Garamond" w:hAnsi="Garamond"/>
-          <w:sz w:val="26"/>
-          <w:szCs w:val="26"/>
-        </w:rPr>
-        <w:t>Kissing Boys</w:t>
-      </w:r>
-      <w:r>
-        <w:rPr>
-          <w:rFonts w:ascii="Garamond" w:hAnsi="Garamond"/>
-          <w:sz w:val="26"/>
-          <w:szCs w:val="26"/>
-        </w:rPr>
-        <w:tab/>
-      </w:r>
-      <w:r>
-        <w:rPr>
-          <w:rFonts w:ascii="Garamond" w:hAnsi="Garamond"/>
-          <w:sz w:val="26"/>
-          <w:szCs w:val="26"/>
-        </w:rPr>
-        <w:tab/>
-      </w:r>
-      <w:r>
-        <w:rPr>
-          <w:rFonts w:ascii="Garamond" w:hAnsi="Garamond"/>
-          <w:sz w:val="26"/>
-          <w:szCs w:val="26"/>
-        </w:rPr>
-        <w:tab/>
-        <w:t>Lead</w:t>
-      </w:r>
-      <w:r>
-        <w:rPr>
-          <w:rFonts w:ascii="Garamond" w:hAnsi="Garamond"/>
-          <w:sz w:val="26"/>
-          <w:szCs w:val="26"/>
-        </w:rPr>
-        <w:tab/>
-      </w:r>
-      <w:r>
-        <w:rPr>
-          <w:rFonts w:ascii="Garamond" w:hAnsi="Garamond"/>
-          <w:sz w:val="26"/>
-          <w:szCs w:val="26"/>
-        </w:rPr>
-        <w:tab/>
-      </w:r>
-      <w:r>
-        <w:rPr>
-          <w:rFonts w:ascii="Garamond" w:hAnsi="Garamond"/>
-          <w:sz w:val="26"/>
-          <w:szCs w:val="26"/>
-        </w:rPr>
-        <w:tab/>
-        <w:t>Student Film</w:t>
-      </w:r>
-      <w:r>
-        <w:rPr>
-          <w:rFonts w:ascii="Garamond" w:hAnsi="Garamond"/>
-          <w:sz w:val="26"/>
-          <w:szCs w:val="26"/>
-        </w:rPr>
-        <w:t xml:space="preserve"> - NYU</w:t>
-      </w:r>
-    </w:p>
-    <w:p>
-      <w:pPr>
-        <w:spacing w:line="276" w:lineRule="auto"/>
-        <w:rPr>
-          <w:rFonts w:ascii="Garamond" w:hAnsi="Garamond"/>
-          <w:sz w:val="26"/>
-          <w:szCs w:val="26"/>
-        </w:rPr>
-      </w:pPr>
-      <w:r>
-        <w:rPr>
-          <w:rFonts w:ascii="Garamond" w:hAnsi="Garamond"/>
-          <w:sz w:val="26"/>
-          <w:szCs w:val="26"/>
-        </w:rPr>
-        <w:t>Pinky Promise</w:t>
-      </w:r>
-      <w:r>
-        <w:rPr>
-          <w:rFonts w:ascii="Garamond" w:hAnsi="Garamond"/>
-          <w:sz w:val="26"/>
-          <w:szCs w:val="26"/>
-        </w:rPr>
-        <w:tab/>
-      </w:r>
-      <w:r>
-        <w:rPr>
-          <w:rFonts w:ascii="Garamond" w:hAnsi="Garamond"/>
-          <w:sz w:val="26"/>
-          <w:szCs w:val="26"/>
-        </w:rPr>
-        <w:tab/>
-        <w:t>Lead</w:t>
-      </w:r>
-      <w:r>
-        <w:rPr>
-          <w:rFonts w:ascii="Garamond" w:hAnsi="Garamond"/>
-          <w:sz w:val="26"/>
-          <w:szCs w:val="26"/>
-        </w:rPr>
-        <w:tab/>
-      </w:r>
-      <w:r>
-        <w:rPr>
-          <w:rFonts w:ascii="Garamond" w:hAnsi="Garamond"/>
-          <w:sz w:val="26"/>
-          <w:szCs w:val="26"/>
-        </w:rPr>
-        <w:tab/>
-      </w:r>
-      <w:r>
-        <w:rPr>
-          <w:rFonts w:ascii="Garamond" w:hAnsi="Garamond"/>
-          <w:sz w:val="26"/>
-          <w:szCs w:val="26"/>
-        </w:rPr>
-        <w:tab/>
-        <w:t xml:space="preserve">Student Film </w:t>
-      </w:r>
-      <w:r>
-        <w:rPr>
-          <w:rFonts w:ascii="Garamond" w:hAnsi="Garamond"/>
-          <w:sz w:val="26"/>
-          <w:szCs w:val="26"/>
-        </w:rPr>
-        <w:t>- AADA</w:t>
+        <w:t xml:space="preserve"> -</w:t>
+      </w:r>
+      <w:r>
+        <w:rPr>
+          <w:rFonts w:ascii="Garamond" w:hAnsi="Garamond"/>
+          <w:sz w:val="26"/>
+          <w:szCs w:val="26"/>
+        </w:rPr>
+        <w:t xml:space="preserve"> Dir. Elle Negri</w:t>
       </w:r>
     </w:p>
     <w:p>
@@ -553,7 +713,22 @@
           <w:szCs w:val="26"/>
         </w:rPr>
         <w:tab/>
-        <w:t>American Theatre of Actors – Susan Pilar</w:t>
+      </w:r>
+      <w:r>
+        <w:rPr>
+          <w:rFonts w:ascii="Garamond" w:hAnsi="Garamond"/>
+          <w:sz w:val="26"/>
+          <w:szCs w:val="26"/>
+        </w:rPr>
+        <w:t>Dir.</w:t>
+      </w:r>
+      <w:r>
+        <w:rPr>
+          <w:rFonts w:ascii="Garamond" w:hAnsi="Garamond"/>
+          <w:sz w:val="26"/>
+          <w:szCs w:val="26"/>
+        </w:rPr>
+        <w:t xml:space="preserve"> Susan Pilar</w:t>
       </w:r>
     </w:p>
     <w:p>
@@ -613,7 +788,31 @@
           <w:szCs w:val="26"/>
         </w:rPr>
         <w:tab/>
-        <w:t xml:space="preserve">AADA – Joanna </w:t>
+        <w:t>AADA –</w:t>
+      </w:r>
+      <w:r>
+        <w:rPr>
+          <w:rFonts w:ascii="Garamond" w:hAnsi="Garamond"/>
+          <w:sz w:val="26"/>
+          <w:szCs w:val="26"/>
+        </w:rPr>
+        <w:t xml:space="preserve"> </w:t>
+      </w:r>
+      <w:r>
+        <w:rPr>
+          <w:rFonts w:ascii="Garamond" w:hAnsi="Garamond"/>
+          <w:sz w:val="26"/>
+          <w:szCs w:val="26"/>
+        </w:rPr>
+        <w:t xml:space="preserve">Dir. </w:t>
+      </w:r>
+      <w:r>
+        <w:rPr>
+          <w:rFonts w:ascii="Garamond" w:hAnsi="Garamond"/>
+          <w:sz w:val="26"/>
+          <w:szCs w:val="26"/>
+        </w:rPr>
+        <w:t xml:space="preserve">Joanna </w:t>
       </w:r>
       <w:proofErr w:type="spellStart"/>
       <w:r>
@@ -685,7 +884,31 @@
           <w:szCs w:val="26"/>
         </w:rPr>
         <w:tab/>
-        <w:t>AADA – Michael Toomey</w:t>
+        <w:t>AADA –</w:t>
+      </w:r>
+      <w:r>
+        <w:rPr>
+          <w:rFonts w:ascii="Garamond" w:hAnsi="Garamond"/>
+          <w:sz w:val="26"/>
+          <w:szCs w:val="26"/>
+        </w:rPr>
+        <w:t xml:space="preserve"> </w:t>
+      </w:r>
+      <w:r>
+        <w:rPr>
+          <w:rFonts w:ascii="Garamond" w:hAnsi="Garamond"/>
+          <w:sz w:val="26"/>
+          <w:szCs w:val="26"/>
+        </w:rPr>
+        <w:t xml:space="preserve">Dir. </w:t>
+      </w:r>
+      <w:r>
+        <w:rPr>
+          <w:rFonts w:ascii="Garamond" w:hAnsi="Garamond"/>
+          <w:sz w:val="26"/>
+          <w:szCs w:val="26"/>
+        </w:rPr>
+        <w:t>Michael Toomey</w:t>
       </w:r>
     </w:p>
     <w:p>
@@ -745,9 +968,25 @@
           <w:szCs w:val="26"/>
         </w:rPr>
         <w:tab/>
-        <w:t xml:space="preserve">AADA – </w:t>
+        <w:t>AADA –</w:t>
+      </w:r>
+      <w:r>
+        <w:rPr>
+          <w:rFonts w:ascii="Garamond" w:hAnsi="Garamond"/>
+          <w:sz w:val="26"/>
+          <w:szCs w:val="26"/>
+        </w:rPr>
+        <w:t xml:space="preserve"> </w:t>
       </w:r>
       <w:proofErr w:type="spellStart"/>
+      <w:r>
+        <w:rPr>
+          <w:rFonts w:ascii="Garamond" w:hAnsi="Garamond"/>
+          <w:sz w:val="26"/>
+          <w:szCs w:val="26"/>
+        </w:rPr>
+        <w:t xml:space="preserve">Dir. </w:t>
+      </w:r>
       <w:r>
         <w:rPr>
           <w:rFonts w:ascii="Garamond" w:hAnsi="Garamond"/>
@@ -1002,7 +1241,23 @@
           <w:sz w:val="26"/>
           <w:szCs w:val="26"/>
         </w:rPr>
-        <w:t xml:space="preserve"> 6-week Intensive Meisner Acting Workshop</w:t>
+        <w:t xml:space="preserve"> 6-week Intensive M</w:t>
+      </w:r>
+      <w:r>
+        <w:rPr>
+          <w:rFonts w:ascii="Garamond" w:hAnsi="Garamond"/>
+          <w:sz w:val="26"/>
+          <w:szCs w:val="26"/>
+        </w:rPr>
+        <w:t>ei</w:t>
+      </w:r>
+      <w:r>
+        <w:rPr>
+          <w:rFonts w:ascii="Garamond" w:hAnsi="Garamond"/>
+          <w:sz w:val="26"/>
+          <w:szCs w:val="26"/>
+        </w:rPr>
+        <w:t>sner Acting Workshop</w:t>
       </w:r>
     </w:p>
     <w:p>
@@ -1466,7 +1721,6 @@
         <w:t>Singing (Voice: Alto/Belter), Stage Fighting and Combat, Voice Over, Southern-American Dialect, Russian Dialect, Percussion (Advanced)</w:t>
       </w:r>
     </w:p>
-    <w:p/>
     <w:sectPr>
       <w:pgSz w:w="12240" w:h="15840"/>
       <w:pgMar w:top="1440" w:right="1440" w:bottom="1440" w:left="1440" w:header="720" w:footer="720" w:gutter="0"/>

</xml_diff>